<commit_message>
Downloaded with the changes made on the server
Installed Forever and set it up so the server will continue to work when I close the terminal.
</commit_message>
<xml_diff>
--- a/Setting Up AWS Lightsail with Nodejs.docx
+++ b/Setting Up AWS Lightsail with Nodejs.docx
@@ -179,6 +179,35 @@
       </w:pPr>
       <w:r>
         <w:t>Domain name is registered as marcnettles.com, but still hasn’t worked yet.</w:t>
+      </w:r>
+    </w:p>
+    <w:p/>
+    <w:p/>
+    <w:p/>
+    <w:p/>
+    <w:p>
+      <w:r>
+        <w:t>Important Script to run on server:</w:t>
+      </w:r>
+    </w:p>
+    <w:p>
+      <w:r>
+        <w:t>cd /opt/bitnami/projects/FullStackServer/</w:t>
+      </w:r>
+      <w:r>
+        <w:br/>
+        <w:t>forever start ./forever/development.json</w:t>
+      </w:r>
+    </w:p>
+    <w:p/>
+    <w:p>
+      <w:r>
+        <w:t>To stop:</w:t>
+      </w:r>
+    </w:p>
+    <w:p>
+      <w:r>
+        <w:t>Forever stopall</w:t>
       </w:r>
     </w:p>
     <w:sectPr>

</xml_diff>

<commit_message>
Updating docs and such
</commit_message>
<xml_diff>
--- a/Setting Up AWS Lightsail with Nodejs.docx
+++ b/Setting Up AWS Lightsail with Nodejs.docx
@@ -24,12 +24,38 @@
     </w:p>
     <w:p>
       <w:r>
-        <w:t>cd /opt/bitnami/projects/FullStackServer/</w:t>
+        <w:t>cd /opt/</w:t>
+      </w:r>
+      <w:proofErr w:type="spellStart"/>
+      <w:r>
+        <w:t>bitnami</w:t>
+      </w:r>
+      <w:proofErr w:type="spellEnd"/>
+      <w:r>
+        <w:t>/projects/</w:t>
+      </w:r>
+      <w:proofErr w:type="spellStart"/>
+      <w:r>
+        <w:t>FullStackServer</w:t>
+      </w:r>
+      <w:proofErr w:type="spellEnd"/>
+      <w:r>
+        <w:t>/</w:t>
       </w:r>
       <w:r>
         <w:br/>
-        <w:t>forever start ./forever/development.json</w:t>
-      </w:r>
+        <w:t xml:space="preserve">forever start </w:t>
+      </w:r>
+      <w:proofErr w:type="gramStart"/>
+      <w:r>
+        <w:t>./forever/</w:t>
+      </w:r>
+      <w:proofErr w:type="spellStart"/>
+      <w:r>
+        <w:t>development.json</w:t>
+      </w:r>
+      <w:proofErr w:type="spellEnd"/>
+      <w:proofErr w:type="gramEnd"/>
     </w:p>
     <w:p/>
     <w:p>
@@ -39,8 +65,13 @@
     </w:p>
     <w:p>
       <w:r>
-        <w:t>Forever stopall</w:t>
-      </w:r>
+        <w:t xml:space="preserve">Forever </w:t>
+      </w:r>
+      <w:proofErr w:type="spellStart"/>
+      <w:r>
+        <w:t>stopall</w:t>
+      </w:r>
+      <w:proofErr w:type="spellEnd"/>
     </w:p>
     <w:p>
       <w:pPr>
@@ -63,7 +94,23 @@
         </w:pBdr>
       </w:pPr>
       <w:r>
-        <w:t>All the important stuff is in /opt/bitnmai/projects/FullStackServer.</w:t>
+        <w:t>All the important stuff is in /opt/</w:t>
+      </w:r>
+      <w:proofErr w:type="spellStart"/>
+      <w:r>
+        <w:t>bitnmai</w:t>
+      </w:r>
+      <w:proofErr w:type="spellEnd"/>
+      <w:r>
+        <w:t>/projects/</w:t>
+      </w:r>
+      <w:proofErr w:type="spellStart"/>
+      <w:r>
+        <w:t>FullStackServer</w:t>
+      </w:r>
+      <w:proofErr w:type="spellEnd"/>
+      <w:r>
+        <w:t>.</w:t>
       </w:r>
     </w:p>
     <w:p>
@@ -73,7 +120,15 @@
         </w:pBdr>
       </w:pPr>
       <w:r>
-        <w:t>./forever/ was put in there to run the forever stuff. Development.json was created to house the start script stuff.</w:t>
+        <w:t xml:space="preserve">./forever/ was put in there to run the forever stuff. </w:t>
+      </w:r>
+      <w:proofErr w:type="spellStart"/>
+      <w:r>
+        <w:t>Development.json</w:t>
+      </w:r>
+      <w:proofErr w:type="spellEnd"/>
+      <w:r>
+        <w:t xml:space="preserve"> was created to house the start script stuff.</w:t>
       </w:r>
     </w:p>
     <w:p>
@@ -90,7 +145,31 @@
         </w:pBdr>
       </w:pPr>
       <w:r>
-        <w:t>Big thing to note: We DON’T use node app.js, we use node ./bin/www. It has something to do with routing.</w:t>
+        <w:t xml:space="preserve">Big thing to note: We DON’T use </w:t>
+      </w:r>
+      <w:r>
+        <w:t>“</w:t>
+      </w:r>
+      <w:r>
+        <w:t>node app.js</w:t>
+      </w:r>
+      <w:r>
+        <w:t>”</w:t>
+      </w:r>
+      <w:r>
+        <w:t xml:space="preserve">, we use </w:t>
+      </w:r>
+      <w:r>
+        <w:t>“</w:t>
+      </w:r>
+      <w:r>
+        <w:t>node ./bin/www</w:t>
+      </w:r>
+      <w:r>
+        <w:t>”</w:t>
+      </w:r>
+      <w:r>
+        <w:t>. It has something to do with routing.</w:t>
       </w:r>
     </w:p>
     <w:p>
@@ -113,6 +192,32 @@
           <w:bottom w:val="single" w:sz="12" w:space="1" w:color="auto"/>
         </w:pBdr>
       </w:pPr>
+      <w:r>
+        <w:t>SSL certs for HTTPS are stored in /opt/</w:t>
+      </w:r>
+      <w:proofErr w:type="spellStart"/>
+      <w:r>
+        <w:t>bitnami</w:t>
+      </w:r>
+      <w:proofErr w:type="spellEnd"/>
+      <w:r>
+        <w:t>/</w:t>
+      </w:r>
+      <w:proofErr w:type="spellStart"/>
+      <w:r>
+        <w:t>letsencrypt</w:t>
+      </w:r>
+      <w:proofErr w:type="spellEnd"/>
+      <w:r>
+        <w:t xml:space="preserve">/certificates as marcnettles.com.crt and </w:t>
+      </w:r>
+      <w:proofErr w:type="spellStart"/>
+      <w:proofErr w:type="gramStart"/>
+      <w:r>
+        <w:t>marcnettles.com.key</w:t>
+      </w:r>
+      <w:proofErr w:type="spellEnd"/>
+      <w:proofErr w:type="gramEnd"/>
     </w:p>
     <w:p>
       <w:pPr>
@@ -120,11 +225,83 @@
           <w:bottom w:val="single" w:sz="12" w:space="1" w:color="auto"/>
         </w:pBdr>
       </w:pPr>
+    </w:p>
+    <w:p>
+      <w:pPr>
+        <w:pBdr>
+          <w:bottom w:val="single" w:sz="12" w:space="1" w:color="auto"/>
+        </w:pBdr>
+      </w:pPr>
+      <w:proofErr w:type="spellStart"/>
+      <w:r>
+        <w:t>Bncert</w:t>
+      </w:r>
+      <w:proofErr w:type="spellEnd"/>
+      <w:r>
+        <w:t>-tool used for certificates. “</w:t>
+      </w:r>
+      <w:proofErr w:type="spellStart"/>
+      <w:r>
+        <w:t>sudo</w:t>
+      </w:r>
+      <w:proofErr w:type="spellEnd"/>
+      <w:r>
+        <w:t xml:space="preserve"> /opt/</w:t>
+      </w:r>
+      <w:proofErr w:type="spellStart"/>
+      <w:r>
+        <w:t>bitnami</w:t>
+      </w:r>
+      <w:proofErr w:type="spellEnd"/>
+      <w:r>
+        <w:t>/</w:t>
+      </w:r>
+      <w:proofErr w:type="spellStart"/>
+      <w:r>
+        <w:t>bncert</w:t>
+      </w:r>
+      <w:proofErr w:type="spellEnd"/>
+      <w:r>
+        <w:t xml:space="preserve">-tool” was used with marcnettles.com and </w:t>
+      </w:r>
+      <w:hyperlink r:id="rId5" w:history="1">
+        <w:r>
+          <w:rPr>
+            <w:rStyle w:val="Hyperlink"/>
+          </w:rPr>
+          <w:t>www.marcnettles.com</w:t>
+        </w:r>
+      </w:hyperlink>
+      <w:r>
+        <w:t xml:space="preserve"> as domains. http to https redirect selected, as well as non-www to www redirect.</w:t>
+      </w:r>
+    </w:p>
+    <w:p>
+      <w:pPr>
+        <w:pBdr>
+          <w:bottom w:val="single" w:sz="12" w:space="1" w:color="auto"/>
+        </w:pBdr>
+      </w:pPr>
+    </w:p>
+    <w:p>
+      <w:pPr>
+        <w:pBdr>
+          <w:bottom w:val="single" w:sz="12" w:space="1" w:color="auto"/>
+        </w:pBdr>
+      </w:pPr>
       <w:r>
         <w:t xml:space="preserve">2. </w:t>
       </w:r>
       <w:r>
-        <w:t>Setting Up AWS Lightsail with Nodejs</w:t>
+        <w:t xml:space="preserve">Setting Up AWS </w:t>
+      </w:r>
+      <w:proofErr w:type="spellStart"/>
+      <w:r>
+        <w:t>Lightsail</w:t>
+      </w:r>
+      <w:proofErr w:type="spellEnd"/>
+      <w:r>
+        <w:t xml:space="preserve"> with Nodejs</w:t>
       </w:r>
     </w:p>
     <w:p/>
@@ -138,8 +315,13 @@
         </w:numPr>
       </w:pPr>
       <w:r>
-        <w:t>Made the AWS account using Nodejs configuration</w:t>
-      </w:r>
+        <w:t xml:space="preserve">Made the AWS account using Nodejs </w:t>
+      </w:r>
+      <w:proofErr w:type="gramStart"/>
+      <w:r>
+        <w:t>configuration</w:t>
+      </w:r>
+      <w:proofErr w:type="gramEnd"/>
     </w:p>
     <w:p>
       <w:pPr>
@@ -150,8 +332,21 @@
         </w:numPr>
       </w:pPr>
       <w:r>
-        <w:t>AWS pretty much sets up everything for the server and gives an ip address</w:t>
-      </w:r>
+        <w:t xml:space="preserve">AWS pretty much sets up everything for the server and gives an </w:t>
+      </w:r>
+      <w:proofErr w:type="spellStart"/>
+      <w:r>
+        <w:t>ip</w:t>
+      </w:r>
+      <w:proofErr w:type="spellEnd"/>
+      <w:r>
+        <w:t xml:space="preserve"> </w:t>
+      </w:r>
+      <w:proofErr w:type="gramStart"/>
+      <w:r>
+        <w:t>address</w:t>
+      </w:r>
+      <w:proofErr w:type="gramEnd"/>
     </w:p>
     <w:p>
       <w:pPr>
@@ -162,8 +357,21 @@
         </w:numPr>
       </w:pPr>
       <w:r>
-        <w:t>Followed instructions to get static ip address</w:t>
-      </w:r>
+        <w:t xml:space="preserve">Followed instructions to get static </w:t>
+      </w:r>
+      <w:proofErr w:type="spellStart"/>
+      <w:r>
+        <w:t>ip</w:t>
+      </w:r>
+      <w:proofErr w:type="spellEnd"/>
+      <w:r>
+        <w:t xml:space="preserve"> </w:t>
+      </w:r>
+      <w:proofErr w:type="gramStart"/>
+      <w:r>
+        <w:t>address</w:t>
+      </w:r>
+      <w:proofErr w:type="gramEnd"/>
     </w:p>
     <w:p>
       <w:pPr>
@@ -174,9 +382,17 @@
         </w:numPr>
       </w:pPr>
       <w:r>
-        <w:t>Followed bitnami instructions (</w:t>
-      </w:r>
-      <w:hyperlink r:id="rId5" w:history="1">
+        <w:t xml:space="preserve">Followed </w:t>
+      </w:r>
+      <w:proofErr w:type="spellStart"/>
+      <w:r>
+        <w:t>bitnami</w:t>
+      </w:r>
+      <w:proofErr w:type="spellEnd"/>
+      <w:r>
+        <w:t xml:space="preserve"> instructions (</w:t>
+      </w:r>
+      <w:hyperlink r:id="rId6" w:history="1">
         <w:r>
           <w:rPr>
             <w:rStyle w:val="Hyperlink"/>
@@ -185,7 +401,15 @@
         </w:r>
       </w:hyperlink>
       <w:r>
-        <w:t>) to get the nodejs stuff started.</w:t>
+        <w:t xml:space="preserve">) to get the </w:t>
+      </w:r>
+      <w:proofErr w:type="spellStart"/>
+      <w:r>
+        <w:t>nodejs</w:t>
+      </w:r>
+      <w:proofErr w:type="spellEnd"/>
+      <w:r>
+        <w:t xml:space="preserve"> stuff started.</w:t>
       </w:r>
     </w:p>
     <w:p>
@@ -209,8 +433,14 @@
         </w:numPr>
       </w:pPr>
       <w:r>
-        <w:t>Have to create SSH connection</w:t>
-      </w:r>
+        <w:lastRenderedPageBreak/>
+        <w:t xml:space="preserve">Have to create SSH </w:t>
+      </w:r>
+      <w:proofErr w:type="gramStart"/>
+      <w:r>
+        <w:t>connection</w:t>
+      </w:r>
+      <w:proofErr w:type="gramEnd"/>
     </w:p>
     <w:p>
       <w:pPr>
@@ -221,8 +451,21 @@
         </w:numPr>
       </w:pPr>
       <w:r>
-        <w:t>Had to download the .pem file which contains the default key</w:t>
-      </w:r>
+        <w:t>Had to download the .</w:t>
+      </w:r>
+      <w:proofErr w:type="spellStart"/>
+      <w:r>
+        <w:t>pem</w:t>
+      </w:r>
+      <w:proofErr w:type="spellEnd"/>
+      <w:r>
+        <w:t xml:space="preserve"> file which contains the default </w:t>
+      </w:r>
+      <w:proofErr w:type="gramStart"/>
+      <w:r>
+        <w:t>key</w:t>
+      </w:r>
+      <w:proofErr w:type="gramEnd"/>
     </w:p>
     <w:p>
       <w:pPr>
@@ -233,8 +476,37 @@
         </w:numPr>
       </w:pPr>
       <w:r>
-        <w:t>Had to download PuTTY and use PuTTYgen to import the .pem key and convert it into a .ppk key</w:t>
-      </w:r>
+        <w:t xml:space="preserve">Had to download PuTTY and use </w:t>
+      </w:r>
+      <w:proofErr w:type="spellStart"/>
+      <w:r>
+        <w:t>PuTTYgen</w:t>
+      </w:r>
+      <w:proofErr w:type="spellEnd"/>
+      <w:r>
+        <w:t xml:space="preserve"> to import the .</w:t>
+      </w:r>
+      <w:proofErr w:type="spellStart"/>
+      <w:r>
+        <w:t>pem</w:t>
+      </w:r>
+      <w:proofErr w:type="spellEnd"/>
+      <w:r>
+        <w:t xml:space="preserve"> key and convert it into a .</w:t>
+      </w:r>
+      <w:proofErr w:type="spellStart"/>
+      <w:r>
+        <w:t>ppk</w:t>
+      </w:r>
+      <w:proofErr w:type="spellEnd"/>
+      <w:r>
+        <w:t xml:space="preserve"> </w:t>
+      </w:r>
+      <w:proofErr w:type="gramStart"/>
+      <w:r>
+        <w:t>key</w:t>
+      </w:r>
+      <w:proofErr w:type="gramEnd"/>
     </w:p>
     <w:p>
       <w:pPr>
@@ -245,8 +517,29 @@
         </w:numPr>
       </w:pPr>
       <w:r>
-        <w:t>Took that .ppk key and was able to connect to the website’s public ip address with port 22</w:t>
-      </w:r>
+        <w:t>Took that .</w:t>
+      </w:r>
+      <w:proofErr w:type="spellStart"/>
+      <w:r>
+        <w:t>ppk</w:t>
+      </w:r>
+      <w:proofErr w:type="spellEnd"/>
+      <w:r>
+        <w:t xml:space="preserve"> key and was able to connect to the website’s public </w:t>
+      </w:r>
+      <w:proofErr w:type="spellStart"/>
+      <w:r>
+        <w:t>ip</w:t>
+      </w:r>
+      <w:proofErr w:type="spellEnd"/>
+      <w:r>
+        <w:t xml:space="preserve"> address with port </w:t>
+      </w:r>
+      <w:proofErr w:type="gramStart"/>
+      <w:r>
+        <w:t>22</w:t>
+      </w:r>
+      <w:proofErr w:type="gramEnd"/>
     </w:p>
     <w:p>
       <w:pPr>
@@ -257,8 +550,31 @@
         </w:numPr>
       </w:pPr>
       <w:r>
-        <w:lastRenderedPageBreak/>
-        <w:t>Then, had to take the .ppk file and load it into a FTP browser (I used WinSCP). Then, after uploading the .ppk file, I connected to the public IP address with port 22 and was able to transfer my files over.</w:t>
+        <w:t>Then, had to take the .</w:t>
+      </w:r>
+      <w:proofErr w:type="spellStart"/>
+      <w:r>
+        <w:t>ppk</w:t>
+      </w:r>
+      <w:proofErr w:type="spellEnd"/>
+      <w:r>
+        <w:t xml:space="preserve"> file and load it into </w:t>
+      </w:r>
+      <w:proofErr w:type="gramStart"/>
+      <w:r>
+        <w:t>a</w:t>
+      </w:r>
+      <w:proofErr w:type="gramEnd"/>
+      <w:r>
+        <w:t xml:space="preserve"> FTP browser (I used WinSCP). Then, after uploading the .</w:t>
+      </w:r>
+      <w:proofErr w:type="spellStart"/>
+      <w:r>
+        <w:t>ppk</w:t>
+      </w:r>
+      <w:proofErr w:type="spellEnd"/>
+      <w:r>
+        <w:t xml:space="preserve"> file, I connected to the public IP address with port 22 and was able to transfer my files over.</w:t>
       </w:r>
     </w:p>
     <w:p>
@@ -270,7 +586,15 @@
         </w:numPr>
       </w:pPr>
       <w:r>
-        <w:t>Then there were a bunch of issues starting the server with “npm start” (kept saying port 3000 is in use)</w:t>
+        <w:t>Then there were a bunch of issues starting the server with “</w:t>
+      </w:r>
+      <w:proofErr w:type="spellStart"/>
+      <w:r>
+        <w:t>npm</w:t>
+      </w:r>
+      <w:proofErr w:type="spellEnd"/>
+      <w:r>
+        <w:t xml:space="preserve"> start” (kept saying port 3000 is in use)</w:t>
       </w:r>
     </w:p>
     <w:p>
@@ -282,7 +606,23 @@
         </w:numPr>
       </w:pPr>
       <w:r>
-        <w:t>Used “node app.js” instead from location “cd /opt/bitnami/projects/FullStackWebsite/”</w:t>
+        <w:t>Used “node app.js” instead from location “cd /opt/</w:t>
+      </w:r>
+      <w:proofErr w:type="spellStart"/>
+      <w:r>
+        <w:t>bitnami</w:t>
+      </w:r>
+      <w:proofErr w:type="spellEnd"/>
+      <w:r>
+        <w:t>/projects/</w:t>
+      </w:r>
+      <w:proofErr w:type="spellStart"/>
+      <w:r>
+        <w:t>FullStackWebsite</w:t>
+      </w:r>
+      <w:proofErr w:type="spellEnd"/>
+      <w:r>
+        <w:t>/”</w:t>
       </w:r>
     </w:p>
     <w:p>
@@ -293,13 +633,71 @@
           <w:numId w:val="1"/>
         </w:numPr>
       </w:pPr>
-      <w:r>
-        <w:t>Domain name is registered as marcnettles.com, but still hasn’t worked yet.</w:t>
+      <w:proofErr w:type="gramStart"/>
+      <w:r>
+        <w:t>Domain</w:t>
+      </w:r>
+      <w:proofErr w:type="gramEnd"/>
+      <w:r>
+        <w:t xml:space="preserve"> name is registered as marcnettles.com, but still hasn’t worked yet.</w:t>
       </w:r>
     </w:p>
     <w:p/>
-    <w:p/>
-    <w:p/>
+    <w:p>
+      <w:pPr>
+        <w:pBdr>
+          <w:bottom w:val="single" w:sz="12" w:space="1" w:color="auto"/>
+        </w:pBdr>
+      </w:pPr>
+      <w:r>
+        <w:t>3</w:t>
+      </w:r>
+      <w:r>
+        <w:t xml:space="preserve">. </w:t>
+      </w:r>
+      <w:r>
+        <w:t>Accessing files by FTPing into port 22</w:t>
+      </w:r>
+    </w:p>
+    <w:p>
+      <w:r>
+        <w:t xml:space="preserve">1. Use something like WinSCP to FTP into the public </w:t>
+      </w:r>
+      <w:proofErr w:type="spellStart"/>
+      <w:r>
+        <w:t>ip</w:t>
+      </w:r>
+      <w:proofErr w:type="spellEnd"/>
+      <w:r>
+        <w:t xml:space="preserve"> address with port 22.</w:t>
+      </w:r>
+    </w:p>
+    <w:p>
+      <w:r>
+        <w:t>2. Click advanced and go to SSH-&gt; Authentication and import the private key file (.</w:t>
+      </w:r>
+      <w:proofErr w:type="spellStart"/>
+      <w:r>
+        <w:t>ppk</w:t>
+      </w:r>
+      <w:proofErr w:type="spellEnd"/>
+      <w:r>
+        <w:t>)</w:t>
+      </w:r>
+    </w:p>
+    <w:p>
+      <w:r>
+        <w:t>3. Click login, then use the username “</w:t>
+      </w:r>
+      <w:proofErr w:type="spellStart"/>
+      <w:r>
+        <w:t>bitnami</w:t>
+      </w:r>
+      <w:proofErr w:type="spellEnd"/>
+      <w:r>
+        <w:t>” to log in.</w:t>
+      </w:r>
+    </w:p>
     <w:p/>
     <w:sectPr>
       <w:pgSz w:w="12240" w:h="15840"/>

</xml_diff>